<commit_message>
make remove and add dymaically
</commit_message>
<xml_diff>
--- a/Lab 5.docx
+++ b/Lab 5.docx
@@ -1978,27 +1978,7 @@
             <w:bCs/>
             <w:noProof/>
           </w:rPr>
-          <w:t>. System Block Diagram - showing the ATMega input and outp</w:t>
-        </w:r>
-        <w:r>
-          <w:rPr>
-            <w:rStyle w:val="Hyperlink"/>
-            <w:rFonts w:ascii="Times New Roman" w:eastAsia="Times New Roman" w:hAnsi="Times New Roman"/>
-            <w:b/>
-            <w:bCs/>
-            <w:noProof/>
-          </w:rPr>
-          <w:t>u</w:t>
-        </w:r>
-        <w:r>
-          <w:rPr>
-            <w:rStyle w:val="Hyperlink"/>
-            <w:rFonts w:ascii="Times New Roman" w:eastAsia="Times New Roman" w:hAnsi="Times New Roman"/>
-            <w:b/>
-            <w:bCs/>
-            <w:noProof/>
-          </w:rPr>
-          <w:t>t ports (and port numbers) labeled per I/O component</w:t>
+          <w:t>. System Block Diagram - showing the ATMega input and output ports (and port numbers) labeled per I/O component</w:t>
         </w:r>
         <w:r>
           <w:rPr>
@@ -7289,12 +7269,12 @@
       <w:pPr>
         <w:pStyle w:val="Heading2"/>
       </w:pPr>
-      <w:bookmarkStart w:id="10" w:name="_Toc64383136"/>
-      <w:bookmarkStart w:id="11" w:name="_Toc66670810"/>
+      <w:bookmarkStart w:id="10" w:name="_Toc66670810"/>
+      <w:bookmarkStart w:id="11" w:name="_Toc64383136"/>
       <w:r>
         <w:t>Requirements</w:t>
       </w:r>
-      <w:bookmarkEnd w:id="11"/>
+      <w:bookmarkEnd w:id="10"/>
       <w:r>
         <w:t xml:space="preserve"> </w:t>
       </w:r>
@@ -7649,7 +7629,7 @@
       </w:pPr>
       <w:bookmarkStart w:id="14" w:name="_Toc64383138"/>
       <w:bookmarkStart w:id="15" w:name="_Toc66670812"/>
-      <w:bookmarkEnd w:id="10"/>
+      <w:bookmarkEnd w:id="11"/>
       <w:r>
         <w:t>Test Cases</w:t>
       </w:r>
@@ -15829,10 +15809,10 @@
           <w:noProof/>
         </w:rPr>
         <w:drawing>
-          <wp:inline distT="0" distB="0" distL="0" distR="0" wp14:anchorId="34F9C5D1" wp14:editId="16562251">
-            <wp:extent cx="4507230" cy="4531540"/>
-            <wp:effectExtent l="0" t="0" r="1270" b="2540"/>
-            <wp:docPr id="24" name="Picture 24" descr="Table&#10;&#10;Description automatically generated"/>
+          <wp:inline distT="0" distB="0" distL="0" distR="0" wp14:anchorId="2FE2870A" wp14:editId="20634827">
+            <wp:extent cx="5778500" cy="5143500"/>
+            <wp:effectExtent l="0" t="0" r="0" b="0"/>
+            <wp:docPr id="3" name="Picture 3" descr="Diagram, table&#10;&#10;Description automatically generated"/>
             <wp:cNvGraphicFramePr>
               <a:graphicFrameLocks xmlns:a="http://schemas.openxmlformats.org/drawingml/2006/main" noChangeAspect="1"/>
             </wp:cNvGraphicFramePr>
@@ -15840,7 +15820,7 @@
               <a:graphicData uri="http://schemas.openxmlformats.org/drawingml/2006/picture">
                 <pic:pic xmlns:pic="http://schemas.openxmlformats.org/drawingml/2006/picture">
                   <pic:nvPicPr>
-                    <pic:cNvPr id="24" name="Picture 24" descr="Table&#10;&#10;Description automatically generated"/>
+                    <pic:cNvPr id="3" name="Picture 3" descr="Diagram, table&#10;&#10;Description automatically generated"/>
                     <pic:cNvPicPr/>
                   </pic:nvPicPr>
                   <pic:blipFill>
@@ -15858,7 +15838,7 @@
                   <pic:spPr>
                     <a:xfrm>
                       <a:off x="0" y="0"/>
-                      <a:ext cx="4549311" cy="4573848"/>
+                      <a:ext cx="5778500" cy="5143500"/>
                     </a:xfrm>
                     <a:prstGeom prst="rect">
                       <a:avLst/>
@@ -16088,10 +16068,10 @@
         </w:rPr>
         <w:lastRenderedPageBreak/>
         <w:drawing>
-          <wp:inline distT="0" distB="0" distL="0" distR="0" wp14:anchorId="0218FD65" wp14:editId="13BDCF5B">
-            <wp:extent cx="4468383" cy="7808259"/>
-            <wp:effectExtent l="0" t="0" r="2540" b="2540"/>
-            <wp:docPr id="13" name="Picture 13" descr="A picture containing text&#10;&#10;Description automatically generated"/>
+          <wp:inline distT="0" distB="0" distL="0" distR="0" wp14:anchorId="1AFE99E4" wp14:editId="3462891C">
+            <wp:extent cx="5339765" cy="7719168"/>
+            <wp:effectExtent l="0" t="0" r="0" b="2540"/>
+            <wp:docPr id="4" name="Picture 4" descr="A picture containing text&#10;&#10;Description automatically generated"/>
             <wp:cNvGraphicFramePr>
               <a:graphicFrameLocks xmlns:a="http://schemas.openxmlformats.org/drawingml/2006/main" noChangeAspect="1"/>
             </wp:cNvGraphicFramePr>
@@ -16099,7 +16079,7 @@
               <a:graphicData uri="http://schemas.openxmlformats.org/drawingml/2006/picture">
                 <pic:pic xmlns:pic="http://schemas.openxmlformats.org/drawingml/2006/picture">
                   <pic:nvPicPr>
-                    <pic:cNvPr id="13" name="Picture 13" descr="A picture containing text&#10;&#10;Description automatically generated"/>
+                    <pic:cNvPr id="4" name="Picture 4" descr="A picture containing text&#10;&#10;Description automatically generated"/>
                     <pic:cNvPicPr/>
                   </pic:nvPicPr>
                   <pic:blipFill>
@@ -16117,7 +16097,7 @@
                   <pic:spPr>
                     <a:xfrm>
                       <a:off x="0" y="0"/>
-                      <a:ext cx="4510095" cy="7881148"/>
+                      <a:ext cx="5368297" cy="7760415"/>
                     </a:xfrm>
                     <a:prstGeom prst="rect">
                       <a:avLst/>
@@ -16142,7 +16122,6 @@
           <w:bCs/>
           <w:color w:val="000000"/>
         </w:rPr>
-        <w:lastRenderedPageBreak/>
         <w:t xml:space="preserve">Figure </w:t>
       </w:r>
       <w:r>
@@ -16236,11 +16215,12 @@
           <w:szCs w:val="24"/>
           <w:lang w:eastAsia="en-US"/>
         </w:rPr>
+        <w:lastRenderedPageBreak/>
         <w:drawing>
-          <wp:inline distT="0" distB="0" distL="0" distR="0" wp14:anchorId="73C88A5C" wp14:editId="6F70D405">
-            <wp:extent cx="5943228" cy="7682753"/>
-            <wp:effectExtent l="0" t="0" r="635" b="1270"/>
-            <wp:docPr id="15" name="Picture 15" descr="Diagram, engineering drawing&#10;&#10;Description automatically generated"/>
+          <wp:inline distT="0" distB="0" distL="0" distR="0" wp14:anchorId="5C9773CB" wp14:editId="3942289C">
+            <wp:extent cx="5798127" cy="7658100"/>
+            <wp:effectExtent l="0" t="0" r="6350" b="0"/>
+            <wp:docPr id="7" name="Picture 7" descr="Diagram, engineering drawing&#10;&#10;Description automatically generated"/>
             <wp:cNvGraphicFramePr>
               <a:graphicFrameLocks xmlns:a="http://schemas.openxmlformats.org/drawingml/2006/main" noChangeAspect="1"/>
             </wp:cNvGraphicFramePr>
@@ -16248,7 +16228,7 @@
               <a:graphicData uri="http://schemas.openxmlformats.org/drawingml/2006/picture">
                 <pic:pic xmlns:pic="http://schemas.openxmlformats.org/drawingml/2006/picture">
                   <pic:nvPicPr>
-                    <pic:cNvPr id="15" name="Picture 15" descr="Diagram, engineering drawing&#10;&#10;Description automatically generated"/>
+                    <pic:cNvPr id="7" name="Picture 7" descr="Diagram, engineering drawing&#10;&#10;Description automatically generated"/>
                     <pic:cNvPicPr/>
                   </pic:nvPicPr>
                   <pic:blipFill>
@@ -16266,7 +16246,7 @@
                   <pic:spPr>
                     <a:xfrm>
                       <a:off x="0" y="0"/>
-                      <a:ext cx="5989785" cy="7742937"/>
+                      <a:ext cx="5822887" cy="7690803"/>
                     </a:xfrm>
                     <a:prstGeom prst="rect">
                       <a:avLst/>
@@ -16290,7 +16270,6 @@
           <w:b/>
           <w:bCs/>
         </w:rPr>
-        <w:lastRenderedPageBreak/>
         <w:t xml:space="preserve">Figure </w:t>
       </w:r>
       <w:r>
@@ -16359,10 +16338,10 @@
           <w:noProof/>
         </w:rPr>
         <w:drawing>
-          <wp:inline distT="0" distB="0" distL="0" distR="0" wp14:anchorId="5682B389" wp14:editId="6F2E6203">
-            <wp:extent cx="5943600" cy="4642485"/>
-            <wp:effectExtent l="0" t="0" r="0" b="5715"/>
-            <wp:docPr id="17" name="Picture 17" descr="Diagram&#10;&#10;Description automatically generated"/>
+          <wp:inline distT="0" distB="0" distL="0" distR="0" wp14:anchorId="06BB8D0E" wp14:editId="3ED66121">
+            <wp:extent cx="5943600" cy="6537325"/>
+            <wp:effectExtent l="0" t="0" r="0" b="3175"/>
+            <wp:docPr id="11" name="Picture 11" descr="Diagram&#10;&#10;Description automatically generated"/>
             <wp:cNvGraphicFramePr>
               <a:graphicFrameLocks xmlns:a="http://schemas.openxmlformats.org/drawingml/2006/main" noChangeAspect="1"/>
             </wp:cNvGraphicFramePr>
@@ -16370,7 +16349,7 @@
               <a:graphicData uri="http://schemas.openxmlformats.org/drawingml/2006/picture">
                 <pic:pic xmlns:pic="http://schemas.openxmlformats.org/drawingml/2006/picture">
                   <pic:nvPicPr>
-                    <pic:cNvPr id="17" name="Picture 17" descr="Diagram&#10;&#10;Description automatically generated"/>
+                    <pic:cNvPr id="11" name="Picture 11" descr="Diagram&#10;&#10;Description automatically generated"/>
                     <pic:cNvPicPr/>
                   </pic:nvPicPr>
                   <pic:blipFill>
@@ -16388,7 +16367,7 @@
                   <pic:spPr>
                     <a:xfrm>
                       <a:off x="0" y="0"/>
-                      <a:ext cx="5943600" cy="4642485"/>
+                      <a:ext cx="5943600" cy="6537325"/>
                     </a:xfrm>
                     <a:prstGeom prst="rect">
                       <a:avLst/>
@@ -16400,6 +16379,11 @@
           </wp:inline>
         </w:drawing>
       </w:r>
+    </w:p>
+    <w:p>
+      <w:pPr>
+        <w:jc w:val="center"/>
+      </w:pPr>
     </w:p>
     <w:p>
       <w:pPr>

</xml_diff>

<commit_message>
fix lab 5 report
</commit_message>
<xml_diff>
--- a/Lab 5.docx
+++ b/Lab 5.docx
@@ -3908,7 +3908,21 @@
           <w:rFonts w:ascii="Bodoni MT" w:eastAsia="Times New Roman" w:hAnsi="Bodoni MT" w:cs="Times New Roman"/>
           <w:color w:val="000000"/>
         </w:rPr>
-        <w:t xml:space="preserve">The design of this portion of the system is defined by both the hardware and software architecture and requirements. The microcontroller will continue to interface with any I/O as it did in the previous revision, with modifications as follows.  This includes the touchscreen, the simulated contactor, the HVIL, and new additions. The MMA7361 IC is the accelerometer used in this project. It is set to operate the +-1.5g range. Each XYZ acceleration value is read as an analog input through the ADC. The microcontroller will compute XYZ displacement, total distance, and angle relative to gravity for all axes. This will be displayed on a new screen for the display dedicated to the accelerometer data. Filtering methods will be implemented in order to more accurately relate accelerometer data with real data.  The filtering methods used in this project are: second order Simpson integration, circular/rolling buffer low pass filter, velocity stop for extended periods of near-zero acceleration, and a general </w:t>
+        <w:t xml:space="preserve">The design of this portion of the system is defined by both the hardware and software architecture and requirements. The microcontroller will continue to interface with any I/O as it did in the previous revision, with modifications as follows.  This includes the touchscreen, the simulated contactor, the HVIL, and new additions. The MMA7361 IC is the accelerometer used in this project. It is set to operate the +-1.5g range. Each XYZ acceleration value is read as an analog input through the ADC. The microcontroller will compute XYZ displacement, total distance, and angle relative to gravity for all axes. This will be displayed on a new screen for the display dedicated to the accelerometer data. Filtering methods will be implemented in order to more accurately relate accelerometer data with real data.  The filtering methods used in this project are: second order </w:t>
+      </w:r>
+      <w:r>
+        <w:rPr>
+          <w:rFonts w:ascii="Bodoni MT" w:eastAsia="Times New Roman" w:hAnsi="Bodoni MT" w:cs="Times New Roman"/>
+          <w:color w:val="000000"/>
+        </w:rPr>
+        <w:t>the Simpson method of polynomial integration</w:t>
+      </w:r>
+      <w:r>
+        <w:rPr>
+          <w:rFonts w:ascii="Bodoni MT" w:eastAsia="Times New Roman" w:hAnsi="Bodoni MT" w:cs="Times New Roman"/>
+          <w:color w:val="000000"/>
+        </w:rPr>
+        <w:t xml:space="preserve">, circular/rolling buffer low pass filter, velocity stop for extended periods of near-zero acceleration, and a general </w:t>
       </w:r>
       <w:proofErr w:type="spellStart"/>
       <w:r>
@@ -5279,7 +5293,7 @@
           <w:rFonts w:ascii="Bodoni MT" w:eastAsia="Times New Roman" w:hAnsi="Bodoni MT" w:cs="Times New Roman"/>
           <w:color w:val="000000"/>
         </w:rPr>
-        <w:t>polynomialIntegrate</w:t>
+        <w:t>the</w:t>
       </w:r>
       <w:proofErr w:type="spellEnd"/>
       <w:r>
@@ -5287,7 +5301,14 @@
           <w:rFonts w:ascii="Bodoni MT" w:eastAsia="Times New Roman" w:hAnsi="Bodoni MT" w:cs="Times New Roman"/>
           <w:color w:val="000000"/>
         </w:rPr>
-        <w:t xml:space="preserve"> method to calculate the approximate velocity of moving along the axis. Also, the </w:t>
+        <w:t xml:space="preserve"> Simpson method of polynomial integration</w:t>
+      </w:r>
+      <w:r>
+        <w:rPr>
+          <w:rFonts w:ascii="Bodoni MT" w:eastAsia="Times New Roman" w:hAnsi="Bodoni MT" w:cs="Times New Roman"/>
+          <w:color w:val="000000"/>
+        </w:rPr>
+        <w:t xml:space="preserve"> to calculate the approximate velocity of moving along the axis. Also, the </w:t>
       </w:r>
       <w:proofErr w:type="spellStart"/>
       <w:r>
@@ -5359,7 +5380,7 @@
           <w:rFonts w:ascii="Bodoni MT" w:eastAsia="Times New Roman" w:hAnsi="Bodoni MT" w:cs="Times New Roman"/>
           <w:color w:val="000000"/>
         </w:rPr>
-        <w:t>polynomialIntegrate</w:t>
+        <w:t>the</w:t>
       </w:r>
       <w:proofErr w:type="spellEnd"/>
       <w:r>
@@ -5367,7 +5388,21 @@
           <w:rFonts w:ascii="Bodoni MT" w:eastAsia="Times New Roman" w:hAnsi="Bodoni MT" w:cs="Times New Roman"/>
           <w:color w:val="000000"/>
         </w:rPr>
-        <w:t xml:space="preserve"> method to approximate the displacement along that axis.</w:t>
+        <w:t xml:space="preserve"> Simpson method of polynomial integration</w:t>
+      </w:r>
+      <w:r>
+        <w:rPr>
+          <w:rFonts w:ascii="Bodoni MT" w:eastAsia="Times New Roman" w:hAnsi="Bodoni MT" w:cs="Times New Roman"/>
+          <w:color w:val="000000"/>
+        </w:rPr>
+        <w:t xml:space="preserve"> </w:t>
+      </w:r>
+      <w:r>
+        <w:rPr>
+          <w:rFonts w:ascii="Bodoni MT" w:eastAsia="Times New Roman" w:hAnsi="Bodoni MT" w:cs="Times New Roman"/>
+          <w:color w:val="000000"/>
+        </w:rPr>
+        <w:t>to approximate the displacement along that axis.</w:t>
       </w:r>
     </w:p>
     <w:p>

</xml_diff>